<commit_message>
finished my isolated virtual environment instructions
</commit_message>
<xml_diff>
--- a/virtual_environment_instructions.docx
+++ b/virtual_environment_instructions.docx
@@ -55,6 +55,7 @@
         </w:rPr>
         <w:t>Open visual studio terminal and type “</w:t>
       </w:r>
+      <w:proofErr w:type="spellStart"/>
       <w:r>
         <w:rPr>
           <w:i/>
@@ -65,6 +66,7 @@
         </w:rPr>
         <w:t>condaVS</w:t>
       </w:r>
+      <w:proofErr w:type="spellEnd"/>
       <w:r>
         <w:rPr>
           <w:sz w:val="28"/>
@@ -106,15 +108,27 @@
         </w:rPr>
         <w:t>Open anaconda in an environment (base or other) that I want to copy all the packages from, and type “</w:t>
       </w:r>
-      <w:r>
-        <w:rPr>
-          <w:i/>
-          <w:iCs/>
-          <w:color w:val="FF0000"/>
-          <w:sz w:val="28"/>
-          <w:szCs w:val="28"/>
-        </w:rPr>
-        <w:t>conda list</w:t>
+      <w:proofErr w:type="spellStart"/>
+      <w:r>
+        <w:rPr>
+          <w:i/>
+          <w:iCs/>
+          <w:color w:val="FF0000"/>
+          <w:sz w:val="28"/>
+          <w:szCs w:val="28"/>
+        </w:rPr>
+        <w:t>conda</w:t>
+      </w:r>
+      <w:proofErr w:type="spellEnd"/>
+      <w:r>
+        <w:rPr>
+          <w:i/>
+          <w:iCs/>
+          <w:color w:val="FF0000"/>
+          <w:sz w:val="28"/>
+          <w:szCs w:val="28"/>
+        </w:rPr>
+        <w:t xml:space="preserve"> list</w:t>
       </w:r>
       <w:r>
         <w:rPr>
@@ -130,15 +144,27 @@
         </w:rPr>
         <w:t xml:space="preserve"> Then type “</w:t>
       </w:r>
-      <w:r>
-        <w:rPr>
-          <w:i/>
-          <w:iCs/>
-          <w:color w:val="FF0000"/>
-          <w:sz w:val="28"/>
-          <w:szCs w:val="28"/>
-        </w:rPr>
-        <w:t>conda list –export &gt; package-list.txt</w:t>
+      <w:proofErr w:type="spellStart"/>
+      <w:r>
+        <w:rPr>
+          <w:i/>
+          <w:iCs/>
+          <w:color w:val="FF0000"/>
+          <w:sz w:val="28"/>
+          <w:szCs w:val="28"/>
+        </w:rPr>
+        <w:t>conda</w:t>
+      </w:r>
+      <w:proofErr w:type="spellEnd"/>
+      <w:r>
+        <w:rPr>
+          <w:i/>
+          <w:iCs/>
+          <w:color w:val="FF0000"/>
+          <w:sz w:val="28"/>
+          <w:szCs w:val="28"/>
+        </w:rPr>
+        <w:t xml:space="preserve"> list –export &gt; package-list.txt</w:t>
       </w:r>
       <w:r>
         <w:rPr>
@@ -191,7 +217,23 @@
           <w:sz w:val="28"/>
           <w:szCs w:val="28"/>
         </w:rPr>
-        <w:t>Open GitBash application</w:t>
+        <w:t xml:space="preserve">Open </w:t>
+      </w:r>
+      <w:proofErr w:type="spellStart"/>
+      <w:r>
+        <w:rPr>
+          <w:sz w:val="28"/>
+          <w:szCs w:val="28"/>
+        </w:rPr>
+        <w:t>GitBash</w:t>
+      </w:r>
+      <w:proofErr w:type="spellEnd"/>
+      <w:r>
+        <w:rPr>
+          <w:sz w:val="28"/>
+          <w:szCs w:val="28"/>
+        </w:rPr>
+        <w:t xml:space="preserve"> application</w:t>
       </w:r>
       <w:r>
         <w:rPr>
@@ -258,7 +300,23 @@
           <w:sz w:val="28"/>
           <w:szCs w:val="28"/>
         </w:rPr>
-        <w:t xml:space="preserve">go to the github repository that I need to clone. </w:t>
+        <w:t xml:space="preserve">go to the </w:t>
+      </w:r>
+      <w:proofErr w:type="spellStart"/>
+      <w:r>
+        <w:rPr>
+          <w:sz w:val="28"/>
+          <w:szCs w:val="28"/>
+        </w:rPr>
+        <w:t>github</w:t>
+      </w:r>
+      <w:proofErr w:type="spellEnd"/>
+      <w:r>
+        <w:rPr>
+          <w:sz w:val="28"/>
+          <w:szCs w:val="28"/>
+        </w:rPr>
+        <w:t xml:space="preserve"> repository that I need to clone. </w:t>
       </w:r>
       <w:r>
         <w:rPr>
@@ -347,7 +405,23 @@
           <w:sz w:val="28"/>
           <w:szCs w:val="28"/>
         </w:rPr>
-        <w:t>” url.</w:t>
+        <w:t xml:space="preserve">” </w:t>
+      </w:r>
+      <w:proofErr w:type="spellStart"/>
+      <w:r>
+        <w:rPr>
+          <w:sz w:val="28"/>
+          <w:szCs w:val="28"/>
+        </w:rPr>
+        <w:t>url</w:t>
+      </w:r>
+      <w:proofErr w:type="spellEnd"/>
+      <w:r>
+        <w:rPr>
+          <w:sz w:val="28"/>
+          <w:szCs w:val="28"/>
+        </w:rPr>
+        <w:t>.</w:t>
       </w:r>
     </w:p>
     <w:p>
@@ -390,8 +464,18 @@
           <w:szCs w:val="28"/>
           <w:u w:val="single"/>
         </w:rPr>
-        <w:t xml:space="preserve"> Gitbash</w:t>
-      </w:r>
+        <w:t xml:space="preserve"> </w:t>
+      </w:r>
+      <w:proofErr w:type="spellStart"/>
+      <w:r>
+        <w:rPr>
+          <w:sz w:val="28"/>
+          <w:szCs w:val="28"/>
+          <w:u w:val="single"/>
+        </w:rPr>
+        <w:t>Gitbash</w:t>
+      </w:r>
+      <w:proofErr w:type="spellEnd"/>
       <w:r>
         <w:rPr>
           <w:sz w:val="28"/>
@@ -430,7 +514,51 @@
           <w:sz w:val="28"/>
           <w:szCs w:val="28"/>
         </w:rPr>
-        <w:t>git clone [paste HTTPS github url]</w:t>
+        <w:t xml:space="preserve">git clone [paste HTTPS </w:t>
+      </w:r>
+      <w:proofErr w:type="spellStart"/>
+      <w:r>
+        <w:rPr>
+          <w:i/>
+          <w:iCs/>
+          <w:color w:val="FF0000"/>
+          <w:sz w:val="28"/>
+          <w:szCs w:val="28"/>
+        </w:rPr>
+        <w:t>github</w:t>
+      </w:r>
+      <w:proofErr w:type="spellEnd"/>
+      <w:r>
+        <w:rPr>
+          <w:i/>
+          <w:iCs/>
+          <w:color w:val="FF0000"/>
+          <w:sz w:val="28"/>
+          <w:szCs w:val="28"/>
+        </w:rPr>
+        <w:t xml:space="preserve"> </w:t>
+      </w:r>
+      <w:proofErr w:type="spellStart"/>
+      <w:r>
+        <w:rPr>
+          <w:i/>
+          <w:iCs/>
+          <w:color w:val="FF0000"/>
+          <w:sz w:val="28"/>
+          <w:szCs w:val="28"/>
+        </w:rPr>
+        <w:t>url</w:t>
+      </w:r>
+      <w:proofErr w:type="spellEnd"/>
+      <w:r>
+        <w:rPr>
+          <w:i/>
+          <w:iCs/>
+          <w:color w:val="FF0000"/>
+          <w:sz w:val="28"/>
+          <w:szCs w:val="28"/>
+        </w:rPr>
+        <w:t>]</w:t>
       </w:r>
       <w:r>
         <w:rPr>
@@ -474,7 +602,23 @@
           <w:sz w:val="28"/>
           <w:szCs w:val="28"/>
         </w:rPr>
-        <w:t xml:space="preserve">the name of the github repository. For example, I will call it </w:t>
+        <w:t xml:space="preserve">the name of the </w:t>
+      </w:r>
+      <w:proofErr w:type="spellStart"/>
+      <w:r>
+        <w:rPr>
+          <w:sz w:val="28"/>
+          <w:szCs w:val="28"/>
+        </w:rPr>
+        <w:t>github</w:t>
+      </w:r>
+      <w:proofErr w:type="spellEnd"/>
+      <w:r>
+        <w:rPr>
+          <w:sz w:val="28"/>
+          <w:szCs w:val="28"/>
+        </w:rPr>
+        <w:t xml:space="preserve"> repository. For example, I will call it </w:t>
       </w:r>
       <w:r>
         <w:rPr>
@@ -504,6 +648,7 @@
         </w:rPr>
         <w:tab/>
       </w:r>
+      <w:proofErr w:type="spellStart"/>
       <w:r>
         <w:rPr>
           <w:b/>
@@ -513,12 +658,29 @@
         </w:rPr>
         <w:t>EpicRepo</w:t>
       </w:r>
-      <w:r>
-        <w:rPr>
-          <w:sz w:val="28"/>
-          <w:szCs w:val="28"/>
-        </w:rPr>
-        <w:t xml:space="preserve">. So now there’s a folder called EpicRepo on the desktop. </w:t>
+      <w:proofErr w:type="spellEnd"/>
+      <w:r>
+        <w:rPr>
+          <w:sz w:val="28"/>
+          <w:szCs w:val="28"/>
+        </w:rPr>
+        <w:t xml:space="preserve">. So now there’s a folder called </w:t>
+      </w:r>
+      <w:proofErr w:type="spellStart"/>
+      <w:r>
+        <w:rPr>
+          <w:sz w:val="28"/>
+          <w:szCs w:val="28"/>
+        </w:rPr>
+        <w:t>EpicRepo</w:t>
+      </w:r>
+      <w:proofErr w:type="spellEnd"/>
+      <w:r>
+        <w:rPr>
+          <w:sz w:val="28"/>
+          <w:szCs w:val="28"/>
+        </w:rPr>
+        <w:t xml:space="preserve"> on the desktop. </w:t>
       </w:r>
     </w:p>
     <w:p>
@@ -559,8 +721,17 @@
           <w:sz w:val="28"/>
           <w:szCs w:val="28"/>
         </w:rPr>
-        <w:t xml:space="preserve"> EpicRepo</w:t>
-      </w:r>
+        <w:t xml:space="preserve"> </w:t>
+      </w:r>
+      <w:proofErr w:type="spellStart"/>
+      <w:r>
+        <w:rPr>
+          <w:sz w:val="28"/>
+          <w:szCs w:val="28"/>
+        </w:rPr>
+        <w:t>EpicRepo</w:t>
+      </w:r>
+      <w:proofErr w:type="spellEnd"/>
       <w:r>
         <w:rPr>
           <w:sz w:val="28"/>
@@ -578,6 +749,7 @@
         </w:rPr>
         <w:t xml:space="preserve">cd </w:t>
       </w:r>
+      <w:proofErr w:type="spellStart"/>
       <w:r>
         <w:rPr>
           <w:i/>
@@ -618,6 +790,7 @@
         </w:rPr>
         <w:t>epo</w:t>
       </w:r>
+      <w:proofErr w:type="spellEnd"/>
       <w:r>
         <w:rPr>
           <w:sz w:val="28"/>
@@ -681,6 +854,7 @@
         </w:rPr>
         <w:t xml:space="preserve">for example, </w:t>
       </w:r>
+      <w:proofErr w:type="spellStart"/>
       <w:r>
         <w:rPr>
           <w:b/>
@@ -717,6 +891,7 @@
         </w:rPr>
         <w:t>poEnv</w:t>
       </w:r>
+      <w:proofErr w:type="spellEnd"/>
       <w:r>
         <w:rPr>
           <w:b/>
@@ -740,16 +915,40 @@
         </w:rPr>
         <w:t>“</w:t>
       </w:r>
-      <w:r>
-        <w:rPr>
-          <w:i/>
-          <w:iCs/>
-          <w:color w:val="FF0000"/>
-          <w:sz w:val="28"/>
-          <w:szCs w:val="28"/>
-        </w:rPr>
-        <w:t>mkdir EpicRepoEnv</w:t>
-      </w:r>
+      <w:proofErr w:type="spellStart"/>
+      <w:r>
+        <w:rPr>
+          <w:i/>
+          <w:iCs/>
+          <w:color w:val="FF0000"/>
+          <w:sz w:val="28"/>
+          <w:szCs w:val="28"/>
+        </w:rPr>
+        <w:t>mkdir</w:t>
+      </w:r>
+      <w:proofErr w:type="spellEnd"/>
+      <w:r>
+        <w:rPr>
+          <w:i/>
+          <w:iCs/>
+          <w:color w:val="FF0000"/>
+          <w:sz w:val="28"/>
+          <w:szCs w:val="28"/>
+        </w:rPr>
+        <w:t xml:space="preserve"> </w:t>
+      </w:r>
+      <w:proofErr w:type="spellStart"/>
+      <w:r>
+        <w:rPr>
+          <w:i/>
+          <w:iCs/>
+          <w:color w:val="FF0000"/>
+          <w:sz w:val="28"/>
+          <w:szCs w:val="28"/>
+        </w:rPr>
+        <w:t>EpicRepoEnv</w:t>
+      </w:r>
+      <w:proofErr w:type="spellEnd"/>
       <w:r>
         <w:rPr>
           <w:i/>
@@ -793,12 +992,21 @@
         </w:rPr>
         <w:t>Then, while still at ~/Desktop/</w:t>
       </w:r>
-      <w:r>
-        <w:rPr>
-          <w:sz w:val="28"/>
-          <w:szCs w:val="28"/>
-        </w:rPr>
-        <w:t xml:space="preserve">EpicRepo, make the virtual </w:t>
+      <w:proofErr w:type="spellStart"/>
+      <w:r>
+        <w:rPr>
+          <w:sz w:val="28"/>
+          <w:szCs w:val="28"/>
+        </w:rPr>
+        <w:t>EpicRepo</w:t>
+      </w:r>
+      <w:proofErr w:type="spellEnd"/>
+      <w:r>
+        <w:rPr>
+          <w:sz w:val="28"/>
+          <w:szCs w:val="28"/>
+        </w:rPr>
+        <w:t xml:space="preserve">, make the virtual </w:t>
       </w:r>
       <w:r>
         <w:rPr>
@@ -829,15 +1037,38 @@
         <w:tab/>
         <w:t>environment with code “</w:t>
       </w:r>
-      <w:r>
-        <w:rPr>
-          <w:i/>
-          <w:iCs/>
-          <w:color w:val="FF0000"/>
-          <w:sz w:val="28"/>
-          <w:szCs w:val="28"/>
-        </w:rPr>
-        <w:t>virtualenv EpicR</w:t>
+      <w:proofErr w:type="spellStart"/>
+      <w:r>
+        <w:rPr>
+          <w:i/>
+          <w:iCs/>
+          <w:color w:val="FF0000"/>
+          <w:sz w:val="28"/>
+          <w:szCs w:val="28"/>
+        </w:rPr>
+        <w:t>virtualenv</w:t>
+      </w:r>
+      <w:proofErr w:type="spellEnd"/>
+      <w:r>
+        <w:rPr>
+          <w:i/>
+          <w:iCs/>
+          <w:color w:val="FF0000"/>
+          <w:sz w:val="28"/>
+          <w:szCs w:val="28"/>
+        </w:rPr>
+        <w:t xml:space="preserve"> </w:t>
+      </w:r>
+      <w:proofErr w:type="spellStart"/>
+      <w:r>
+        <w:rPr>
+          <w:i/>
+          <w:iCs/>
+          <w:color w:val="FF0000"/>
+          <w:sz w:val="28"/>
+          <w:szCs w:val="28"/>
+        </w:rPr>
+        <w:t>EpicR</w:t>
       </w:r>
       <w:r>
         <w:rPr>
@@ -859,6 +1090,7 @@
         </w:rPr>
         <w:t>poEnv</w:t>
       </w:r>
+      <w:proofErr w:type="spellEnd"/>
       <w:r>
         <w:rPr>
           <w:i/>
@@ -931,14 +1163,34 @@
         <w:tab/>
         <w:t>“</w:t>
       </w:r>
-      <w:r>
-        <w:rPr>
-          <w:color w:val="FF0000"/>
-          <w:sz w:val="28"/>
-          <w:szCs w:val="28"/>
-        </w:rPr>
-        <w:t>virtualenv –python=python3.9.10 EpicRepoEnv</w:t>
-      </w:r>
+      <w:proofErr w:type="spellStart"/>
+      <w:r>
+        <w:rPr>
+          <w:color w:val="FF0000"/>
+          <w:sz w:val="28"/>
+          <w:szCs w:val="28"/>
+        </w:rPr>
+        <w:t>virtualenv</w:t>
+      </w:r>
+      <w:proofErr w:type="spellEnd"/>
+      <w:r>
+        <w:rPr>
+          <w:color w:val="FF0000"/>
+          <w:sz w:val="28"/>
+          <w:szCs w:val="28"/>
+        </w:rPr>
+        <w:t xml:space="preserve"> –python=python3.9.10 </w:t>
+      </w:r>
+      <w:proofErr w:type="spellStart"/>
+      <w:r>
+        <w:rPr>
+          <w:color w:val="FF0000"/>
+          <w:sz w:val="28"/>
+          <w:szCs w:val="28"/>
+        </w:rPr>
+        <w:t>EpicRepoEnv</w:t>
+      </w:r>
+      <w:proofErr w:type="spellEnd"/>
       <w:r>
         <w:rPr>
           <w:sz w:val="28"/>
@@ -1003,13 +1255,23 @@
         <w:tab/>
         <w:t>“</w:t>
       </w:r>
-      <w:r>
-        <w:rPr>
-          <w:color w:val="FF0000"/>
-          <w:sz w:val="28"/>
-          <w:szCs w:val="28"/>
-        </w:rPr>
-        <w:t>conda deactivate</w:t>
+      <w:proofErr w:type="spellStart"/>
+      <w:r>
+        <w:rPr>
+          <w:color w:val="FF0000"/>
+          <w:sz w:val="28"/>
+          <w:szCs w:val="28"/>
+        </w:rPr>
+        <w:t>conda</w:t>
+      </w:r>
+      <w:proofErr w:type="spellEnd"/>
+      <w:r>
+        <w:rPr>
+          <w:color w:val="FF0000"/>
+          <w:sz w:val="28"/>
+          <w:szCs w:val="28"/>
+        </w:rPr>
+        <w:t xml:space="preserve"> deactivate</w:t>
       </w:r>
       <w:r>
         <w:rPr>
@@ -1049,8 +1311,20 @@
           <w:sz w:val="28"/>
           <w:szCs w:val="28"/>
         </w:rPr>
-        <w:t>cd Desktop\EpicRepo</w:t>
-      </w:r>
+        <w:t>cd Desktop\</w:t>
+      </w:r>
+      <w:proofErr w:type="spellStart"/>
+      <w:r>
+        <w:rPr>
+          <w:i/>
+          <w:iCs/>
+          <w:color w:val="FF0000"/>
+          <w:sz w:val="28"/>
+          <w:szCs w:val="28"/>
+        </w:rPr>
+        <w:t>EpicRepo</w:t>
+      </w:r>
+      <w:proofErr w:type="spellEnd"/>
       <w:r>
         <w:rPr>
           <w:sz w:val="28"/>
@@ -1082,15 +1356,27 @@
         <w:lastRenderedPageBreak/>
         <w:t>Then activate environment with “</w:t>
       </w:r>
-      <w:r>
-        <w:rPr>
-          <w:i/>
-          <w:iCs/>
-          <w:color w:val="FF0000"/>
-          <w:sz w:val="28"/>
-          <w:szCs w:val="28"/>
-        </w:rPr>
-        <w:t>EpicRepoEnv\Scripts\activate</w:t>
+      <w:proofErr w:type="spellStart"/>
+      <w:r>
+        <w:rPr>
+          <w:i/>
+          <w:iCs/>
+          <w:color w:val="FF0000"/>
+          <w:sz w:val="28"/>
+          <w:szCs w:val="28"/>
+        </w:rPr>
+        <w:t>EpicRepoEnv</w:t>
+      </w:r>
+      <w:proofErr w:type="spellEnd"/>
+      <w:r>
+        <w:rPr>
+          <w:i/>
+          <w:iCs/>
+          <w:color w:val="FF0000"/>
+          <w:sz w:val="28"/>
+          <w:szCs w:val="28"/>
+        </w:rPr>
+        <w:t>\Scripts\activate</w:t>
       </w:r>
       <w:r>
         <w:rPr>
@@ -1136,7 +1422,29 @@
           <w:sz w:val="28"/>
           <w:szCs w:val="28"/>
         </w:rPr>
-        <w:t>(EpicRepoEnv) C:\Users\taubm\Desktop\EpicRepo&gt;</w:t>
+        <w:t>(</w:t>
+      </w:r>
+      <w:proofErr w:type="spellStart"/>
+      <w:r>
+        <w:rPr>
+          <w:i/>
+          <w:iCs/>
+          <w:color w:val="FF0000"/>
+          <w:sz w:val="28"/>
+          <w:szCs w:val="28"/>
+        </w:rPr>
+        <w:t>EpicRepoEnv</w:t>
+      </w:r>
+      <w:proofErr w:type="spellEnd"/>
+      <w:r>
+        <w:rPr>
+          <w:i/>
+          <w:iCs/>
+          <w:color w:val="FF0000"/>
+          <w:sz w:val="28"/>
+          <w:szCs w:val="28"/>
+        </w:rPr>
+        <w:t>) C:\Users\taubm\Desktop\EpicRepo&gt;</w:t>
       </w:r>
       <w:r>
         <w:rPr>
@@ -1292,14 +1600,231 @@
           <w:sz w:val="28"/>
           <w:szCs w:val="28"/>
         </w:rPr>
-        <w:t>ith files in this folder (EpicRepo) and using gitbash, commit changes and push to my github repo</w:t>
-      </w:r>
-      <w:r>
-        <w:rPr>
-          <w:sz w:val="28"/>
-          <w:szCs w:val="28"/>
-        </w:rPr>
-        <w:t xml:space="preserve"> called EpicRepo (the one I forked). Then I can share this repo with the people at the coding thing.</w:t>
+        <w:t>ith files in this folder (</w:t>
+      </w:r>
+      <w:proofErr w:type="spellStart"/>
+      <w:r>
+        <w:rPr>
+          <w:sz w:val="28"/>
+          <w:szCs w:val="28"/>
+        </w:rPr>
+        <w:t>EpicRepo</w:t>
+      </w:r>
+      <w:proofErr w:type="spellEnd"/>
+      <w:r>
+        <w:rPr>
+          <w:sz w:val="28"/>
+          <w:szCs w:val="28"/>
+        </w:rPr>
+        <w:t xml:space="preserve">) and using </w:t>
+      </w:r>
+      <w:proofErr w:type="spellStart"/>
+      <w:r>
+        <w:rPr>
+          <w:sz w:val="28"/>
+          <w:szCs w:val="28"/>
+        </w:rPr>
+        <w:t>gitbash</w:t>
+      </w:r>
+      <w:proofErr w:type="spellEnd"/>
+      <w:r>
+        <w:rPr>
+          <w:sz w:val="28"/>
+          <w:szCs w:val="28"/>
+        </w:rPr>
+        <w:t xml:space="preserve">, commit changes and push to my </w:t>
+      </w:r>
+      <w:proofErr w:type="spellStart"/>
+      <w:r>
+        <w:rPr>
+          <w:sz w:val="28"/>
+          <w:szCs w:val="28"/>
+        </w:rPr>
+        <w:t>github</w:t>
+      </w:r>
+      <w:proofErr w:type="spellEnd"/>
+      <w:r>
+        <w:rPr>
+          <w:sz w:val="28"/>
+          <w:szCs w:val="28"/>
+        </w:rPr>
+        <w:t xml:space="preserve"> repo</w:t>
+      </w:r>
+      <w:r>
+        <w:rPr>
+          <w:sz w:val="28"/>
+          <w:szCs w:val="28"/>
+        </w:rPr>
+        <w:t xml:space="preserve"> called </w:t>
+      </w:r>
+      <w:proofErr w:type="spellStart"/>
+      <w:r>
+        <w:rPr>
+          <w:sz w:val="28"/>
+          <w:szCs w:val="28"/>
+        </w:rPr>
+        <w:t>EpicRepo</w:t>
+      </w:r>
+      <w:proofErr w:type="spellEnd"/>
+      <w:r>
+        <w:rPr>
+          <w:sz w:val="28"/>
+          <w:szCs w:val="28"/>
+        </w:rPr>
+        <w:t xml:space="preserve"> (the one I forked). Then I can share this repo with the people at the coding thing.</w:t>
+      </w:r>
+      <w:r>
+        <w:rPr>
+          <w:sz w:val="28"/>
+          <w:szCs w:val="28"/>
+        </w:rPr>
+        <w:t xml:space="preserve"> Yes!!!</w:t>
+      </w:r>
+    </w:p>
+    <w:p>
+      <w:pPr>
+        <w:spacing w:after="0"/>
+        <w:rPr>
+          <w:sz w:val="28"/>
+          <w:szCs w:val="28"/>
+        </w:rPr>
+      </w:pPr>
+    </w:p>
+    <w:p>
+      <w:pPr>
+        <w:spacing w:after="0"/>
+        <w:rPr>
+          <w:sz w:val="28"/>
+          <w:szCs w:val="28"/>
+        </w:rPr>
+      </w:pPr>
+    </w:p>
+    <w:p>
+      <w:pPr>
+        <w:spacing w:after="0"/>
+        <w:rPr>
+          <w:sz w:val="28"/>
+          <w:szCs w:val="28"/>
+        </w:rPr>
+      </w:pPr>
+      <w:r>
+        <w:rPr>
+          <w:sz w:val="28"/>
+          <w:szCs w:val="28"/>
+        </w:rPr>
+        <w:t xml:space="preserve">to save changes, in </w:t>
+      </w:r>
+      <w:proofErr w:type="spellStart"/>
+      <w:r>
+        <w:rPr>
+          <w:sz w:val="28"/>
+          <w:szCs w:val="28"/>
+        </w:rPr>
+        <w:t>github</w:t>
+      </w:r>
+      <w:proofErr w:type="spellEnd"/>
+      <w:r>
+        <w:rPr>
+          <w:sz w:val="28"/>
+          <w:szCs w:val="28"/>
+        </w:rPr>
+        <w:t xml:space="preserve"> at “~/Desktop/</w:t>
+      </w:r>
+      <w:proofErr w:type="spellStart"/>
+      <w:r>
+        <w:rPr>
+          <w:sz w:val="28"/>
+          <w:szCs w:val="28"/>
+        </w:rPr>
+        <w:t>EpicRepo</w:t>
+      </w:r>
+      <w:proofErr w:type="spellEnd"/>
+      <w:r>
+        <w:rPr>
+          <w:sz w:val="28"/>
+          <w:szCs w:val="28"/>
+        </w:rPr>
+        <w:t>”, type “</w:t>
+      </w:r>
+      <w:r>
+        <w:rPr>
+          <w:i/>
+          <w:iCs/>
+          <w:color w:val="FF0000"/>
+          <w:sz w:val="28"/>
+          <w:szCs w:val="28"/>
+        </w:rPr>
+        <w:t xml:space="preserve">git </w:t>
+      </w:r>
+      <w:proofErr w:type="gramStart"/>
+      <w:r>
+        <w:rPr>
+          <w:i/>
+          <w:iCs/>
+          <w:color w:val="FF0000"/>
+          <w:sz w:val="28"/>
+          <w:szCs w:val="28"/>
+        </w:rPr>
+        <w:t>add .</w:t>
+      </w:r>
+      <w:proofErr w:type="gramEnd"/>
+      <w:r>
+        <w:rPr>
+          <w:i/>
+          <w:iCs/>
+          <w:sz w:val="28"/>
+          <w:szCs w:val="28"/>
+        </w:rPr>
+        <w:t>”</w:t>
+      </w:r>
+      <w:r>
+        <w:rPr>
+          <w:sz w:val="28"/>
+          <w:szCs w:val="28"/>
+        </w:rPr>
+        <w:t xml:space="preserve"> to add all changes, then “</w:t>
+      </w:r>
+      <w:r>
+        <w:rPr>
+          <w:i/>
+          <w:iCs/>
+          <w:color w:val="FF0000"/>
+          <w:sz w:val="28"/>
+          <w:szCs w:val="28"/>
+        </w:rPr>
+        <w:t>git commit -m “comment”</w:t>
+      </w:r>
+      <w:r>
+        <w:rPr>
+          <w:color w:val="FF0000"/>
+          <w:sz w:val="28"/>
+          <w:szCs w:val="28"/>
+        </w:rPr>
+        <w:t xml:space="preserve"> </w:t>
+      </w:r>
+      <w:r>
+        <w:rPr>
+          <w:sz w:val="28"/>
+          <w:szCs w:val="28"/>
+        </w:rPr>
+        <w:t>“. Then push to my repo with “</w:t>
+      </w:r>
+      <w:r>
+        <w:rPr>
+          <w:i/>
+          <w:iCs/>
+          <w:color w:val="FF0000"/>
+          <w:sz w:val="28"/>
+          <w:szCs w:val="28"/>
+        </w:rPr>
+        <w:t>git push origin main</w:t>
+      </w:r>
+      <w:r>
+        <w:rPr>
+          <w:sz w:val="28"/>
+          <w:szCs w:val="28"/>
+        </w:rPr>
+        <w:t>”</w:t>
       </w:r>
     </w:p>
     <w:sectPr>

</xml_diff>

<commit_message>
oops haven't been updating!
</commit_message>
<xml_diff>
--- a/virtual_environment_instructions.docx
+++ b/virtual_environment_instructions.docx
@@ -55,6 +55,7 @@
         </w:rPr>
         <w:t>Open visual studio terminal and type “</w:t>
       </w:r>
+      <w:proofErr w:type="spellStart"/>
       <w:r>
         <w:rPr>
           <w:i/>
@@ -65,6 +66,7 @@
         </w:rPr>
         <w:t>condaVS</w:t>
       </w:r>
+      <w:proofErr w:type="spellEnd"/>
       <w:r>
         <w:rPr>
           <w:sz w:val="28"/>
@@ -106,15 +108,27 @@
         </w:rPr>
         <w:t>Open anaconda in an environment (base or other) that I want to copy all the packages from, and type “</w:t>
       </w:r>
-      <w:r>
-        <w:rPr>
-          <w:i/>
-          <w:iCs/>
-          <w:color w:val="FF0000"/>
-          <w:sz w:val="28"/>
-          <w:szCs w:val="28"/>
-        </w:rPr>
-        <w:t>conda list</w:t>
+      <w:proofErr w:type="spellStart"/>
+      <w:r>
+        <w:rPr>
+          <w:i/>
+          <w:iCs/>
+          <w:color w:val="FF0000"/>
+          <w:sz w:val="28"/>
+          <w:szCs w:val="28"/>
+        </w:rPr>
+        <w:t>conda</w:t>
+      </w:r>
+      <w:proofErr w:type="spellEnd"/>
+      <w:r>
+        <w:rPr>
+          <w:i/>
+          <w:iCs/>
+          <w:color w:val="FF0000"/>
+          <w:sz w:val="28"/>
+          <w:szCs w:val="28"/>
+        </w:rPr>
+        <w:t xml:space="preserve"> list</w:t>
       </w:r>
       <w:r>
         <w:rPr>
@@ -130,15 +144,27 @@
         </w:rPr>
         <w:t xml:space="preserve"> Then type “</w:t>
       </w:r>
-      <w:r>
-        <w:rPr>
-          <w:i/>
-          <w:iCs/>
-          <w:color w:val="FF0000"/>
-          <w:sz w:val="28"/>
-          <w:szCs w:val="28"/>
-        </w:rPr>
-        <w:t>conda list –export &gt; package-list.txt</w:t>
+      <w:proofErr w:type="spellStart"/>
+      <w:r>
+        <w:rPr>
+          <w:i/>
+          <w:iCs/>
+          <w:color w:val="FF0000"/>
+          <w:sz w:val="28"/>
+          <w:szCs w:val="28"/>
+        </w:rPr>
+        <w:t>conda</w:t>
+      </w:r>
+      <w:proofErr w:type="spellEnd"/>
+      <w:r>
+        <w:rPr>
+          <w:i/>
+          <w:iCs/>
+          <w:color w:val="FF0000"/>
+          <w:sz w:val="28"/>
+          <w:szCs w:val="28"/>
+        </w:rPr>
+        <w:t xml:space="preserve"> list –export &gt; package-list.txt</w:t>
       </w:r>
       <w:r>
         <w:rPr>
@@ -191,7 +217,23 @@
           <w:sz w:val="28"/>
           <w:szCs w:val="28"/>
         </w:rPr>
-        <w:t>Open GitBash application</w:t>
+        <w:t xml:space="preserve">Open </w:t>
+      </w:r>
+      <w:proofErr w:type="spellStart"/>
+      <w:r>
+        <w:rPr>
+          <w:sz w:val="28"/>
+          <w:szCs w:val="28"/>
+        </w:rPr>
+        <w:t>GitBash</w:t>
+      </w:r>
+      <w:proofErr w:type="spellEnd"/>
+      <w:r>
+        <w:rPr>
+          <w:sz w:val="28"/>
+          <w:szCs w:val="28"/>
+        </w:rPr>
+        <w:t xml:space="preserve"> application</w:t>
       </w:r>
       <w:r>
         <w:rPr>
@@ -258,7 +300,23 @@
           <w:sz w:val="28"/>
           <w:szCs w:val="28"/>
         </w:rPr>
-        <w:t xml:space="preserve">go to the github repository that I need to clone. </w:t>
+        <w:t xml:space="preserve">go to the </w:t>
+      </w:r>
+      <w:proofErr w:type="spellStart"/>
+      <w:r>
+        <w:rPr>
+          <w:sz w:val="28"/>
+          <w:szCs w:val="28"/>
+        </w:rPr>
+        <w:t>github</w:t>
+      </w:r>
+      <w:proofErr w:type="spellEnd"/>
+      <w:r>
+        <w:rPr>
+          <w:sz w:val="28"/>
+          <w:szCs w:val="28"/>
+        </w:rPr>
+        <w:t xml:space="preserve"> repository that I need to clone. </w:t>
       </w:r>
       <w:r>
         <w:rPr>
@@ -347,7 +405,23 @@
           <w:sz w:val="28"/>
           <w:szCs w:val="28"/>
         </w:rPr>
-        <w:t>” url.</w:t>
+        <w:t xml:space="preserve">” </w:t>
+      </w:r>
+      <w:proofErr w:type="spellStart"/>
+      <w:r>
+        <w:rPr>
+          <w:sz w:val="28"/>
+          <w:szCs w:val="28"/>
+        </w:rPr>
+        <w:t>url</w:t>
+      </w:r>
+      <w:proofErr w:type="spellEnd"/>
+      <w:r>
+        <w:rPr>
+          <w:sz w:val="28"/>
+          <w:szCs w:val="28"/>
+        </w:rPr>
+        <w:t>.</w:t>
       </w:r>
     </w:p>
     <w:p>
@@ -390,8 +464,18 @@
           <w:szCs w:val="28"/>
           <w:u w:val="single"/>
         </w:rPr>
-        <w:t xml:space="preserve"> Gitbash</w:t>
-      </w:r>
+        <w:t xml:space="preserve"> </w:t>
+      </w:r>
+      <w:proofErr w:type="spellStart"/>
+      <w:r>
+        <w:rPr>
+          <w:sz w:val="28"/>
+          <w:szCs w:val="28"/>
+          <w:u w:val="single"/>
+        </w:rPr>
+        <w:t>Gitbash</w:t>
+      </w:r>
+      <w:proofErr w:type="spellEnd"/>
       <w:r>
         <w:rPr>
           <w:sz w:val="28"/>
@@ -430,7 +514,51 @@
           <w:sz w:val="28"/>
           <w:szCs w:val="28"/>
         </w:rPr>
-        <w:t>git clone [paste HTTPS github url]</w:t>
+        <w:t xml:space="preserve">git clone [paste HTTPS </w:t>
+      </w:r>
+      <w:proofErr w:type="spellStart"/>
+      <w:r>
+        <w:rPr>
+          <w:i/>
+          <w:iCs/>
+          <w:color w:val="FF0000"/>
+          <w:sz w:val="28"/>
+          <w:szCs w:val="28"/>
+        </w:rPr>
+        <w:t>github</w:t>
+      </w:r>
+      <w:proofErr w:type="spellEnd"/>
+      <w:r>
+        <w:rPr>
+          <w:i/>
+          <w:iCs/>
+          <w:color w:val="FF0000"/>
+          <w:sz w:val="28"/>
+          <w:szCs w:val="28"/>
+        </w:rPr>
+        <w:t xml:space="preserve"> </w:t>
+      </w:r>
+      <w:proofErr w:type="spellStart"/>
+      <w:r>
+        <w:rPr>
+          <w:i/>
+          <w:iCs/>
+          <w:color w:val="FF0000"/>
+          <w:sz w:val="28"/>
+          <w:szCs w:val="28"/>
+        </w:rPr>
+        <w:t>url</w:t>
+      </w:r>
+      <w:proofErr w:type="spellEnd"/>
+      <w:r>
+        <w:rPr>
+          <w:i/>
+          <w:iCs/>
+          <w:color w:val="FF0000"/>
+          <w:sz w:val="28"/>
+          <w:szCs w:val="28"/>
+        </w:rPr>
+        <w:t>]</w:t>
       </w:r>
       <w:r>
         <w:rPr>
@@ -474,7 +602,23 @@
           <w:sz w:val="28"/>
           <w:szCs w:val="28"/>
         </w:rPr>
-        <w:t xml:space="preserve">the name of the github repository. For example, I will call it </w:t>
+        <w:t xml:space="preserve">the name of the </w:t>
+      </w:r>
+      <w:proofErr w:type="spellStart"/>
+      <w:r>
+        <w:rPr>
+          <w:sz w:val="28"/>
+          <w:szCs w:val="28"/>
+        </w:rPr>
+        <w:t>github</w:t>
+      </w:r>
+      <w:proofErr w:type="spellEnd"/>
+      <w:r>
+        <w:rPr>
+          <w:sz w:val="28"/>
+          <w:szCs w:val="28"/>
+        </w:rPr>
+        <w:t xml:space="preserve"> repository. For example, I will call it </w:t>
       </w:r>
       <w:r>
         <w:rPr>
@@ -504,6 +648,7 @@
         </w:rPr>
         <w:tab/>
       </w:r>
+      <w:proofErr w:type="spellStart"/>
       <w:r>
         <w:rPr>
           <w:b/>
@@ -513,12 +658,29 @@
         </w:rPr>
         <w:t>EpicRepo</w:t>
       </w:r>
-      <w:r>
-        <w:rPr>
-          <w:sz w:val="28"/>
-          <w:szCs w:val="28"/>
-        </w:rPr>
-        <w:t xml:space="preserve">. So now there’s a folder called EpicRepo on the desktop. </w:t>
+      <w:proofErr w:type="spellEnd"/>
+      <w:r>
+        <w:rPr>
+          <w:sz w:val="28"/>
+          <w:szCs w:val="28"/>
+        </w:rPr>
+        <w:t xml:space="preserve">. So now there’s a folder called </w:t>
+      </w:r>
+      <w:proofErr w:type="spellStart"/>
+      <w:r>
+        <w:rPr>
+          <w:sz w:val="28"/>
+          <w:szCs w:val="28"/>
+        </w:rPr>
+        <w:t>EpicRepo</w:t>
+      </w:r>
+      <w:proofErr w:type="spellEnd"/>
+      <w:r>
+        <w:rPr>
+          <w:sz w:val="28"/>
+          <w:szCs w:val="28"/>
+        </w:rPr>
+        <w:t xml:space="preserve"> on the desktop. </w:t>
       </w:r>
     </w:p>
     <w:p>
@@ -559,8 +721,17 @@
           <w:sz w:val="28"/>
           <w:szCs w:val="28"/>
         </w:rPr>
-        <w:t xml:space="preserve"> EpicRepo</w:t>
-      </w:r>
+        <w:t xml:space="preserve"> </w:t>
+      </w:r>
+      <w:proofErr w:type="spellStart"/>
+      <w:r>
+        <w:rPr>
+          <w:sz w:val="28"/>
+          <w:szCs w:val="28"/>
+        </w:rPr>
+        <w:t>EpicRepo</w:t>
+      </w:r>
+      <w:proofErr w:type="spellEnd"/>
       <w:r>
         <w:rPr>
           <w:sz w:val="28"/>
@@ -578,6 +749,7 @@
         </w:rPr>
         <w:t xml:space="preserve">cd </w:t>
       </w:r>
+      <w:proofErr w:type="spellStart"/>
       <w:r>
         <w:rPr>
           <w:i/>
@@ -618,6 +790,7 @@
         </w:rPr>
         <w:t>epo</w:t>
       </w:r>
+      <w:proofErr w:type="spellEnd"/>
       <w:r>
         <w:rPr>
           <w:sz w:val="28"/>
@@ -681,6 +854,7 @@
         </w:rPr>
         <w:t xml:space="preserve">for example, </w:t>
       </w:r>
+      <w:proofErr w:type="spellStart"/>
       <w:r>
         <w:rPr>
           <w:b/>
@@ -717,6 +891,7 @@
         </w:rPr>
         <w:t>poEnv</w:t>
       </w:r>
+      <w:proofErr w:type="spellEnd"/>
       <w:r>
         <w:rPr>
           <w:b/>
@@ -740,16 +915,40 @@
         </w:rPr>
         <w:t>“</w:t>
       </w:r>
-      <w:r>
-        <w:rPr>
-          <w:i/>
-          <w:iCs/>
-          <w:color w:val="FF0000"/>
-          <w:sz w:val="28"/>
-          <w:szCs w:val="28"/>
-        </w:rPr>
-        <w:t>mkdir EpicRepoEnv</w:t>
-      </w:r>
+      <w:proofErr w:type="spellStart"/>
+      <w:r>
+        <w:rPr>
+          <w:i/>
+          <w:iCs/>
+          <w:color w:val="FF0000"/>
+          <w:sz w:val="28"/>
+          <w:szCs w:val="28"/>
+        </w:rPr>
+        <w:t>mkdir</w:t>
+      </w:r>
+      <w:proofErr w:type="spellEnd"/>
+      <w:r>
+        <w:rPr>
+          <w:i/>
+          <w:iCs/>
+          <w:color w:val="FF0000"/>
+          <w:sz w:val="28"/>
+          <w:szCs w:val="28"/>
+        </w:rPr>
+        <w:t xml:space="preserve"> </w:t>
+      </w:r>
+      <w:proofErr w:type="spellStart"/>
+      <w:r>
+        <w:rPr>
+          <w:i/>
+          <w:iCs/>
+          <w:color w:val="FF0000"/>
+          <w:sz w:val="28"/>
+          <w:szCs w:val="28"/>
+        </w:rPr>
+        <w:t>EpicRepoEnv</w:t>
+      </w:r>
+      <w:proofErr w:type="spellEnd"/>
       <w:r>
         <w:rPr>
           <w:i/>
@@ -793,12 +992,21 @@
         </w:rPr>
         <w:t>Then, while still at ~/Desktop/</w:t>
       </w:r>
-      <w:r>
-        <w:rPr>
-          <w:sz w:val="28"/>
-          <w:szCs w:val="28"/>
-        </w:rPr>
-        <w:t xml:space="preserve">EpicRepo, make the virtual </w:t>
+      <w:proofErr w:type="spellStart"/>
+      <w:r>
+        <w:rPr>
+          <w:sz w:val="28"/>
+          <w:szCs w:val="28"/>
+        </w:rPr>
+        <w:t>EpicRepo</w:t>
+      </w:r>
+      <w:proofErr w:type="spellEnd"/>
+      <w:r>
+        <w:rPr>
+          <w:sz w:val="28"/>
+          <w:szCs w:val="28"/>
+        </w:rPr>
+        <w:t xml:space="preserve">, make the virtual </w:t>
       </w:r>
       <w:r>
         <w:rPr>
@@ -829,15 +1037,38 @@
         <w:tab/>
         <w:t>environment with code “</w:t>
       </w:r>
-      <w:r>
-        <w:rPr>
-          <w:i/>
-          <w:iCs/>
-          <w:color w:val="FF0000"/>
-          <w:sz w:val="28"/>
-          <w:szCs w:val="28"/>
-        </w:rPr>
-        <w:t>virtualenv EpicR</w:t>
+      <w:proofErr w:type="spellStart"/>
+      <w:r>
+        <w:rPr>
+          <w:i/>
+          <w:iCs/>
+          <w:color w:val="FF0000"/>
+          <w:sz w:val="28"/>
+          <w:szCs w:val="28"/>
+        </w:rPr>
+        <w:t>virtualenv</w:t>
+      </w:r>
+      <w:proofErr w:type="spellEnd"/>
+      <w:r>
+        <w:rPr>
+          <w:i/>
+          <w:iCs/>
+          <w:color w:val="FF0000"/>
+          <w:sz w:val="28"/>
+          <w:szCs w:val="28"/>
+        </w:rPr>
+        <w:t xml:space="preserve"> </w:t>
+      </w:r>
+      <w:proofErr w:type="spellStart"/>
+      <w:r>
+        <w:rPr>
+          <w:i/>
+          <w:iCs/>
+          <w:color w:val="FF0000"/>
+          <w:sz w:val="28"/>
+          <w:szCs w:val="28"/>
+        </w:rPr>
+        <w:t>EpicR</w:t>
       </w:r>
       <w:r>
         <w:rPr>
@@ -859,6 +1090,7 @@
         </w:rPr>
         <w:t>poEnv</w:t>
       </w:r>
+      <w:proofErr w:type="spellEnd"/>
       <w:r>
         <w:rPr>
           <w:i/>
@@ -931,14 +1163,34 @@
         <w:tab/>
         <w:t>“</w:t>
       </w:r>
-      <w:r>
-        <w:rPr>
-          <w:color w:val="FF0000"/>
-          <w:sz w:val="28"/>
-          <w:szCs w:val="28"/>
-        </w:rPr>
-        <w:t>virtualenv –python=python3.9.10 EpicRepoEnv</w:t>
-      </w:r>
+      <w:proofErr w:type="spellStart"/>
+      <w:r>
+        <w:rPr>
+          <w:color w:val="FF0000"/>
+          <w:sz w:val="28"/>
+          <w:szCs w:val="28"/>
+        </w:rPr>
+        <w:t>virtualenv</w:t>
+      </w:r>
+      <w:proofErr w:type="spellEnd"/>
+      <w:r>
+        <w:rPr>
+          <w:color w:val="FF0000"/>
+          <w:sz w:val="28"/>
+          <w:szCs w:val="28"/>
+        </w:rPr>
+        <w:t xml:space="preserve"> –python=python3.9.10 </w:t>
+      </w:r>
+      <w:proofErr w:type="spellStart"/>
+      <w:r>
+        <w:rPr>
+          <w:color w:val="FF0000"/>
+          <w:sz w:val="28"/>
+          <w:szCs w:val="28"/>
+        </w:rPr>
+        <w:t>EpicRepoEnv</w:t>
+      </w:r>
+      <w:proofErr w:type="spellEnd"/>
       <w:r>
         <w:rPr>
           <w:sz w:val="28"/>
@@ -1003,13 +1255,23 @@
         <w:tab/>
         <w:t>“</w:t>
       </w:r>
-      <w:r>
-        <w:rPr>
-          <w:color w:val="FF0000"/>
-          <w:sz w:val="28"/>
-          <w:szCs w:val="28"/>
-        </w:rPr>
-        <w:t>conda deactivate</w:t>
+      <w:proofErr w:type="spellStart"/>
+      <w:r>
+        <w:rPr>
+          <w:color w:val="FF0000"/>
+          <w:sz w:val="28"/>
+          <w:szCs w:val="28"/>
+        </w:rPr>
+        <w:t>conda</w:t>
+      </w:r>
+      <w:proofErr w:type="spellEnd"/>
+      <w:r>
+        <w:rPr>
+          <w:color w:val="FF0000"/>
+          <w:sz w:val="28"/>
+          <w:szCs w:val="28"/>
+        </w:rPr>
+        <w:t xml:space="preserve"> deactivate</w:t>
       </w:r>
       <w:r>
         <w:rPr>
@@ -1049,8 +1311,20 @@
           <w:sz w:val="28"/>
           <w:szCs w:val="28"/>
         </w:rPr>
-        <w:t>cd Desktop\EpicRepo</w:t>
-      </w:r>
+        <w:t>cd Desktop\</w:t>
+      </w:r>
+      <w:proofErr w:type="spellStart"/>
+      <w:r>
+        <w:rPr>
+          <w:i/>
+          <w:iCs/>
+          <w:color w:val="FF0000"/>
+          <w:sz w:val="28"/>
+          <w:szCs w:val="28"/>
+        </w:rPr>
+        <w:t>EpicRepo</w:t>
+      </w:r>
+      <w:proofErr w:type="spellEnd"/>
       <w:r>
         <w:rPr>
           <w:sz w:val="28"/>
@@ -1082,15 +1356,27 @@
         <w:lastRenderedPageBreak/>
         <w:t>Then activate environment with “</w:t>
       </w:r>
-      <w:r>
-        <w:rPr>
-          <w:i/>
-          <w:iCs/>
-          <w:color w:val="FF0000"/>
-          <w:sz w:val="28"/>
-          <w:szCs w:val="28"/>
-        </w:rPr>
-        <w:t>EpicRepoEnv\Scripts\activate</w:t>
+      <w:proofErr w:type="spellStart"/>
+      <w:r>
+        <w:rPr>
+          <w:i/>
+          <w:iCs/>
+          <w:color w:val="FF0000"/>
+          <w:sz w:val="28"/>
+          <w:szCs w:val="28"/>
+        </w:rPr>
+        <w:t>EpicRepoEnv</w:t>
+      </w:r>
+      <w:proofErr w:type="spellEnd"/>
+      <w:r>
+        <w:rPr>
+          <w:i/>
+          <w:iCs/>
+          <w:color w:val="FF0000"/>
+          <w:sz w:val="28"/>
+          <w:szCs w:val="28"/>
+        </w:rPr>
+        <w:t>\Scripts\activate</w:t>
       </w:r>
       <w:r>
         <w:rPr>
@@ -1136,7 +1422,29 @@
           <w:sz w:val="28"/>
           <w:szCs w:val="28"/>
         </w:rPr>
-        <w:t>(EpicRepoEnv) C:\Users\taubm\Desktop\EpicRepo&gt;</w:t>
+        <w:t>(</w:t>
+      </w:r>
+      <w:proofErr w:type="spellStart"/>
+      <w:r>
+        <w:rPr>
+          <w:i/>
+          <w:iCs/>
+          <w:color w:val="FF0000"/>
+          <w:sz w:val="28"/>
+          <w:szCs w:val="28"/>
+        </w:rPr>
+        <w:t>EpicRepoEnv</w:t>
+      </w:r>
+      <w:proofErr w:type="spellEnd"/>
+      <w:r>
+        <w:rPr>
+          <w:i/>
+          <w:iCs/>
+          <w:color w:val="FF0000"/>
+          <w:sz w:val="28"/>
+          <w:szCs w:val="28"/>
+        </w:rPr>
+        <w:t>) C:\Users\taubm\Desktop\EpicRepo&gt;</w:t>
       </w:r>
       <w:r>
         <w:rPr>
@@ -1292,14 +1600,78 @@
           <w:sz w:val="28"/>
           <w:szCs w:val="28"/>
         </w:rPr>
-        <w:t>ith files in this folder (EpicRepo) and using gitbash, commit changes and push to my github repo</w:t>
-      </w:r>
-      <w:r>
-        <w:rPr>
-          <w:sz w:val="28"/>
-          <w:szCs w:val="28"/>
-        </w:rPr>
-        <w:t xml:space="preserve"> called EpicRepo (the one I forked). Then I can share this repo with the people at the coding thing.</w:t>
+        <w:t>ith files in this folder (</w:t>
+      </w:r>
+      <w:proofErr w:type="spellStart"/>
+      <w:r>
+        <w:rPr>
+          <w:sz w:val="28"/>
+          <w:szCs w:val="28"/>
+        </w:rPr>
+        <w:t>EpicRepo</w:t>
+      </w:r>
+      <w:proofErr w:type="spellEnd"/>
+      <w:r>
+        <w:rPr>
+          <w:sz w:val="28"/>
+          <w:szCs w:val="28"/>
+        </w:rPr>
+        <w:t xml:space="preserve">) and using </w:t>
+      </w:r>
+      <w:proofErr w:type="spellStart"/>
+      <w:r>
+        <w:rPr>
+          <w:sz w:val="28"/>
+          <w:szCs w:val="28"/>
+        </w:rPr>
+        <w:t>gitbash</w:t>
+      </w:r>
+      <w:proofErr w:type="spellEnd"/>
+      <w:r>
+        <w:rPr>
+          <w:sz w:val="28"/>
+          <w:szCs w:val="28"/>
+        </w:rPr>
+        <w:t xml:space="preserve">, commit changes and push to my </w:t>
+      </w:r>
+      <w:proofErr w:type="spellStart"/>
+      <w:r>
+        <w:rPr>
+          <w:sz w:val="28"/>
+          <w:szCs w:val="28"/>
+        </w:rPr>
+        <w:t>github</w:t>
+      </w:r>
+      <w:proofErr w:type="spellEnd"/>
+      <w:r>
+        <w:rPr>
+          <w:sz w:val="28"/>
+          <w:szCs w:val="28"/>
+        </w:rPr>
+        <w:t xml:space="preserve"> repo</w:t>
+      </w:r>
+      <w:r>
+        <w:rPr>
+          <w:sz w:val="28"/>
+          <w:szCs w:val="28"/>
+        </w:rPr>
+        <w:t xml:space="preserve"> called </w:t>
+      </w:r>
+      <w:proofErr w:type="spellStart"/>
+      <w:r>
+        <w:rPr>
+          <w:sz w:val="28"/>
+          <w:szCs w:val="28"/>
+        </w:rPr>
+        <w:t>EpicRepo</w:t>
+      </w:r>
+      <w:proofErr w:type="spellEnd"/>
+      <w:r>
+        <w:rPr>
+          <w:sz w:val="28"/>
+          <w:szCs w:val="28"/>
+        </w:rPr>
+        <w:t xml:space="preserve"> (the one I forked). Then I can share this repo with the people at the coding thing.</w:t>
       </w:r>
       <w:r>
         <w:rPr>
@@ -1340,7 +1712,15 @@
           <w:sz w:val="28"/>
           <w:szCs w:val="28"/>
         </w:rPr>
-        <w:t>to save changes, in git</w:t>
+        <w:t xml:space="preserve">to save changes, in </w:t>
+      </w:r>
+      <w:proofErr w:type="spellStart"/>
+      <w:r>
+        <w:rPr>
+          <w:sz w:val="28"/>
+          <w:szCs w:val="28"/>
+        </w:rPr>
+        <w:t>git</w:t>
       </w:r>
       <w:r>
         <w:rPr>
@@ -1349,23 +1729,52 @@
         </w:rPr>
         <w:t>bash</w:t>
       </w:r>
-      <w:r>
-        <w:rPr>
-          <w:sz w:val="28"/>
-          <w:szCs w:val="28"/>
-        </w:rPr>
-        <w:t xml:space="preserve"> at “~/Desktop/EpicRepo”, type “</w:t>
-      </w:r>
-      <w:r>
-        <w:rPr>
-          <w:i/>
-          <w:iCs/>
-          <w:color w:val="FF0000"/>
-          <w:sz w:val="28"/>
-          <w:szCs w:val="28"/>
-        </w:rPr>
-        <w:t>git add .</w:t>
-      </w:r>
+      <w:proofErr w:type="spellEnd"/>
+      <w:r>
+        <w:rPr>
+          <w:sz w:val="28"/>
+          <w:szCs w:val="28"/>
+        </w:rPr>
+        <w:t xml:space="preserve"> at “~/Desktop/</w:t>
+      </w:r>
+      <w:proofErr w:type="spellStart"/>
+      <w:r>
+        <w:rPr>
+          <w:sz w:val="28"/>
+          <w:szCs w:val="28"/>
+        </w:rPr>
+        <w:t>EpicRepo</w:t>
+      </w:r>
+      <w:proofErr w:type="spellEnd"/>
+      <w:r>
+        <w:rPr>
+          <w:sz w:val="28"/>
+          <w:szCs w:val="28"/>
+        </w:rPr>
+        <w:t>”, type “</w:t>
+      </w:r>
+      <w:r>
+        <w:rPr>
+          <w:i/>
+          <w:iCs/>
+          <w:color w:val="FF0000"/>
+          <w:sz w:val="28"/>
+          <w:szCs w:val="28"/>
+        </w:rPr>
+        <w:t xml:space="preserve">git </w:t>
+      </w:r>
+      <w:proofErr w:type="gramStart"/>
+      <w:r>
+        <w:rPr>
+          <w:i/>
+          <w:iCs/>
+          <w:color w:val="FF0000"/>
+          <w:sz w:val="28"/>
+          <w:szCs w:val="28"/>
+        </w:rPr>
+        <w:t>add .</w:t>
+      </w:r>
+      <w:proofErr w:type="gramEnd"/>
       <w:r>
         <w:rPr>
           <w:i/>
@@ -1419,6 +1828,111 @@
       </w:r>
       <w:r>
         <w:rPr>
+          <w:sz w:val="28"/>
+          <w:szCs w:val="28"/>
+        </w:rPr>
+        <w:t>”</w:t>
+      </w:r>
+    </w:p>
+    <w:p>
+      <w:pPr>
+        <w:spacing w:after="0"/>
+        <w:rPr>
+          <w:sz w:val="28"/>
+          <w:szCs w:val="28"/>
+        </w:rPr>
+      </w:pPr>
+    </w:p>
+    <w:p>
+      <w:pPr>
+        <w:spacing w:after="0"/>
+        <w:rPr>
+          <w:sz w:val="28"/>
+          <w:szCs w:val="28"/>
+        </w:rPr>
+      </w:pPr>
+    </w:p>
+    <w:p>
+      <w:pPr>
+        <w:spacing w:after="0"/>
+        <w:rPr>
+          <w:sz w:val="28"/>
+          <w:szCs w:val="28"/>
+        </w:rPr>
+      </w:pPr>
+    </w:p>
+    <w:p>
+      <w:pPr>
+        <w:spacing w:after="0"/>
+        <w:rPr>
+          <w:i/>
+          <w:iCs/>
+          <w:sz w:val="28"/>
+          <w:szCs w:val="28"/>
+        </w:rPr>
+      </w:pPr>
+      <w:r>
+        <w:rPr>
+          <w:b/>
+          <w:bCs/>
+          <w:sz w:val="28"/>
+          <w:szCs w:val="28"/>
+        </w:rPr>
+        <w:t xml:space="preserve">To then open </w:t>
+      </w:r>
+      <w:proofErr w:type="spellStart"/>
+      <w:r>
+        <w:rPr>
+          <w:b/>
+          <w:bCs/>
+          <w:sz w:val="28"/>
+          <w:szCs w:val="28"/>
+        </w:rPr>
+        <w:t>jupyter</w:t>
+      </w:r>
+      <w:proofErr w:type="spellEnd"/>
+      <w:r>
+        <w:rPr>
+          <w:b/>
+          <w:bCs/>
+          <w:sz w:val="28"/>
+          <w:szCs w:val="28"/>
+        </w:rPr>
+        <w:t xml:space="preserve"> notebook, just type and enter </w:t>
+      </w:r>
+      <w:r>
+        <w:rPr>
+          <w:sz w:val="28"/>
+          <w:szCs w:val="28"/>
+        </w:rPr>
+        <w:t>“</w:t>
+      </w:r>
+      <w:proofErr w:type="spellStart"/>
+      <w:r>
+        <w:rPr>
+          <w:i/>
+          <w:iCs/>
+          <w:color w:val="FF0000"/>
+          <w:sz w:val="28"/>
+          <w:szCs w:val="28"/>
+        </w:rPr>
+        <w:t>jupyter</w:t>
+      </w:r>
+      <w:proofErr w:type="spellEnd"/>
+      <w:r>
+        <w:rPr>
+          <w:i/>
+          <w:iCs/>
+          <w:color w:val="FF0000"/>
+          <w:sz w:val="28"/>
+          <w:szCs w:val="28"/>
+        </w:rPr>
+        <w:t xml:space="preserve"> notebook</w:t>
+      </w:r>
+      <w:r>
+        <w:rPr>
+          <w:i/>
+          <w:iCs/>
           <w:sz w:val="28"/>
           <w:szCs w:val="28"/>
         </w:rPr>

</xml_diff>